<commit_message>
update python class doc
</commit_message>
<xml_diff>
--- a/pykivy_note/20230120_kivy_架構說明.docx
+++ b/pykivy_note/20230120_kivy_架構說明.docx
@@ -206,7 +206,7 @@
         <w:spacing w:line="276" w:lineRule="auto"/>
         <w:jc w:val="center"/>
         <w:rPr>
-          <w:rFonts w:cstheme="minorHAnsi" w:hint="eastAsia"/>
+          <w:rFonts w:cstheme="minorHAnsi"/>
           <w:lang w:eastAsia="zh-TW"/>
         </w:rPr>
       </w:pPr>
@@ -219,7 +219,7 @@
         <mc:AlternateContent>
           <mc:Choice Requires="wpc">
             <w:drawing>
-              <wp:inline distT="0" distB="0" distL="0" distR="0" wp14:anchorId="0A49E96E" wp14:editId="4B065EE2">
+              <wp:inline distT="0" distB="0" distL="0" distR="0" wp14:anchorId="0A49E96E" wp14:editId="7ED65C44">
                 <wp:extent cx="5486400" cy="5969000"/>
                 <wp:effectExtent l="0" t="0" r="0" b="0"/>
                 <wp:docPr id="2" name="畫布 2"/>
@@ -278,7 +278,7 @@
                           <a:noFill/>
                           <a:ln w="28575">
                             <a:solidFill>
-                              <a:schemeClr val="accent6">
+                              <a:schemeClr val="accent4">
                                 <a:lumMod val="60000"/>
                                 <a:lumOff val="40000"/>
                               </a:schemeClr>
@@ -322,7 +322,7 @@
                           <a:noFill/>
                           <a:ln w="28575">
                             <a:solidFill>
-                              <a:schemeClr val="accent6">
+                              <a:schemeClr val="accent4">
                                 <a:lumMod val="60000"/>
                                 <a:lumOff val="40000"/>
                               </a:schemeClr>
@@ -486,7 +486,7 @@
           </mc:Choice>
           <mc:Fallback>
             <w:pict>
-              <v:group w14:anchorId="0A49E96E" id="畫布 2" o:spid="_x0000_s1026" editas="canvas" style="width:6in;height:470pt;mso-position-horizontal-relative:char;mso-position-vertical-relative:line" coordsize="54864,59690" o:gfxdata="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">
+              <v:group w14:anchorId="0A49E96E" id="畫布 2" o:spid="_x0000_s1026" editas="canvas" style="width:6in;height:470pt;mso-position-horizontal-relative:char;mso-position-vertical-relative:line" coordsize="54864,59690" o:gfxdata="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">
                 <v:shapetype id="_x0000_t75" coordsize="21600,21600" o:spt="75" o:preferrelative="t" path="m@4@5l@4@11@9@11@9@5xe" filled="f" stroked="f">
                   <v:stroke joinstyle="miter"/>
                   <v:formulas>
@@ -513,8 +513,8 @@
                 <v:shape id="圖片 4" o:spid="_x0000_s1028" type="#_x0000_t75" style="position:absolute;left:4825;width:44787;height:58166;visibility:visible;mso-wrap-style:square" o:gfxdata="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">
                   <v:imagedata r:id="rId9" o:title=""/>
                 </v:shape>
-                <v:rect id="矩形 5" o:spid="_x0000_s1029" style="position:absolute;left:7323;top:18285;width:40132;height:33700;visibility:visible;mso-wrap-style:square;v-text-anchor:middle" o:gfxdata="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" filled="f" strokecolor="#a8d08d [1945]" strokeweight="2.25pt"/>
-                <v:rect id="矩形 6" o:spid="_x0000_s1030" style="position:absolute;left:7323;top:52659;width:21971;height:4364;visibility:visible;mso-wrap-style:square;v-text-anchor:middle" o:gfxdata="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" filled="f" strokecolor="#a8d08d [1945]" strokeweight="2.25pt"/>
+                <v:rect id="矩形 5" o:spid="_x0000_s1029" style="position:absolute;left:7323;top:18285;width:40132;height:33700;visibility:visible;mso-wrap-style:square;v-text-anchor:middle" o:gfxdata="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" filled="f" strokecolor="#ffd966 [1943]" strokeweight="2.25pt"/>
+                <v:rect id="矩形 6" o:spid="_x0000_s1030" style="position:absolute;left:7323;top:52659;width:21971;height:4364;visibility:visible;mso-wrap-style:square;v-text-anchor:middle" o:gfxdata="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" filled="f" strokecolor="#ffd966 [1943]" strokeweight="2.25pt"/>
                 <v:oval id="橢圓 7" o:spid="_x0000_s1031" style="position:absolute;left:38841;top:13399;width:4242;height:4165;visibility:visible;mso-wrap-style:square;v-text-anchor:middle" o:gfxdata="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" fillcolor="#c00000" stroked="f" strokeweight="1pt">
                   <v:stroke joinstyle="miter"/>
                   <v:textbox>
@@ -822,7 +822,7 @@
       <w:pPr>
         <w:spacing w:line="276" w:lineRule="auto"/>
         <w:rPr>
-          <w:rFonts w:cstheme="minorHAnsi" w:hint="eastAsia"/>
+          <w:rFonts w:cstheme="minorHAnsi"/>
           <w:lang w:eastAsia="zh-TW"/>
         </w:rPr>
       </w:pPr>
@@ -912,7 +912,6 @@
         </w:tabs>
         <w:jc w:val="center"/>
         <w:rPr>
-          <w:rFonts w:hint="eastAsia"/>
           <w:lang w:eastAsia="zh-TW"/>
         </w:rPr>
       </w:pPr>
@@ -925,7 +924,7 @@
         <mc:AlternateContent>
           <mc:Choice Requires="wpc">
             <w:drawing>
-              <wp:inline distT="0" distB="0" distL="0" distR="0" wp14:anchorId="2492ED4D" wp14:editId="0C68F709">
+              <wp:inline distT="0" distB="0" distL="0" distR="0" wp14:anchorId="2492ED4D" wp14:editId="00B6B681">
                 <wp:extent cx="5486400" cy="5969000"/>
                 <wp:effectExtent l="0" t="0" r="0" b="0"/>
                 <wp:docPr id="15" name="畫布 15"/>
@@ -984,7 +983,7 @@
                           <a:noFill/>
                           <a:ln w="28575">
                             <a:solidFill>
-                              <a:schemeClr val="accent6">
+                              <a:schemeClr val="accent4">
                                 <a:lumMod val="60000"/>
                                 <a:lumOff val="40000"/>
                               </a:schemeClr>
@@ -1022,7 +1021,7 @@
           </mc:Choice>
           <mc:Fallback>
             <w:pict>
-              <v:group w14:anchorId="3E96C8D2" id="畫布 15" o:spid="_x0000_s1026" editas="canvas" style="width:6in;height:470pt;mso-position-horizontal-relative:char;mso-position-vertical-relative:line" coordsize="54864,59690" o:gfxdata="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">
+              <v:group w14:anchorId="5891A5D3" id="畫布 15" o:spid="_x0000_s1026" editas="canvas" style="width:6in;height:470pt;mso-position-horizontal-relative:char;mso-position-vertical-relative:line" coordsize="54864,59690" o:gfxdata="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">
                 <v:shape id="_x0000_s1027" type="#_x0000_t75" style="position:absolute;width:54864;height:59690;visibility:visible;mso-wrap-style:square" filled="t">
                   <v:fill o:detectmouseclick="t"/>
                   <v:path o:connecttype="none"/>
@@ -1030,7 +1029,7 @@
                 <v:shape id="圖片 10" o:spid="_x0000_s1028" type="#_x0000_t75" style="position:absolute;left:4825;width:44787;height:58166;visibility:visible;mso-wrap-style:square" o:gfxdata="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">
                   <v:imagedata r:id="rId9" o:title=""/>
                 </v:shape>
-                <v:rect id="矩形 12" o:spid="_x0000_s1029" style="position:absolute;left:10541;top:54525;width:7281;height:2413;visibility:visible;mso-wrap-style:square;v-text-anchor:middle" o:gfxdata="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" filled="f" strokecolor="#a8d08d [1945]" strokeweight="2.25pt"/>
+                <v:rect id="矩形 12" o:spid="_x0000_s1029" style="position:absolute;left:10541;top:54525;width:7281;height:2413;visibility:visible;mso-wrap-style:square;v-text-anchor:middle" o:gfxdata="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" filled="f" strokecolor="#ffd966 [1943]" strokeweight="2.25pt"/>
                 <w10:anchorlock/>
               </v:group>
             </w:pict>
@@ -1066,12 +1065,14 @@
         </w:rPr>
         <w:t>*.</w:t>
       </w:r>
+      <w:proofErr w:type="spellStart"/>
       <w:r>
         <w:rPr>
           <w:lang w:eastAsia="zh-TW"/>
         </w:rPr>
         <w:t>kv</w:t>
       </w:r>
+      <w:proofErr w:type="spellEnd"/>
       <w:r>
         <w:rPr>
           <w:rFonts w:hint="eastAsia"/>
@@ -1079,6 +1080,7 @@
         </w:rPr>
         <w:t>的檔案名稱定義為</w:t>
       </w:r>
+      <w:proofErr w:type="spellStart"/>
       <w:r>
         <w:rPr>
           <w:rFonts w:hint="eastAsia"/>
@@ -1094,20 +1096,37 @@
         </w:rPr>
         <w:t>estapp.kv</w:t>
       </w:r>
+      <w:proofErr w:type="spellEnd"/>
       <w:r>
         <w:rPr>
           <w:rFonts w:hint="eastAsia"/>
           <w:lang w:eastAsia="zh-TW"/>
         </w:rPr>
-        <w:t>，城市即可自動納入該</w:t>
+        <w:t>，</w:t>
       </w:r>
       <w:r>
         <w:rPr>
           <w:rFonts w:hint="eastAsia"/>
           <w:lang w:eastAsia="zh-TW"/>
         </w:rPr>
+        <w:t>程式</w:t>
+      </w:r>
+      <w:r>
+        <w:rPr>
+          <w:rFonts w:hint="eastAsia"/>
+          <w:lang w:eastAsia="zh-TW"/>
+        </w:rPr>
+        <w:t>即可自動納入該</w:t>
+      </w:r>
+      <w:proofErr w:type="spellStart"/>
+      <w:r>
+        <w:rPr>
+          <w:rFonts w:hint="eastAsia"/>
+          <w:lang w:eastAsia="zh-TW"/>
+        </w:rPr>
         <w:t>kv</w:t>
       </w:r>
+      <w:proofErr w:type="spellEnd"/>
       <w:r>
         <w:rPr>
           <w:rFonts w:hint="eastAsia"/>
@@ -1115,6 +1134,7 @@
         </w:rPr>
         <w:t>檔案，</w:t>
       </w:r>
+      <w:proofErr w:type="spellStart"/>
       <w:r>
         <w:rPr>
           <w:rFonts w:hint="eastAsia"/>
@@ -1130,6 +1150,7 @@
         </w:rPr>
         <w:t>estapp</w:t>
       </w:r>
+      <w:proofErr w:type="spellEnd"/>
       <w:r>
         <w:rPr>
           <w:rFonts w:hint="eastAsia"/>
@@ -1144,6 +1165,7 @@
         </w:rPr>
         <w:t xml:space="preserve">: </w:t>
       </w:r>
+      <w:proofErr w:type="spellStart"/>
       <w:r>
         <w:rPr>
           <w:rFonts w:hint="eastAsia"/>
@@ -1159,12 +1181,27 @@
         </w:rPr>
         <w:t>estApp</w:t>
       </w:r>
+      <w:proofErr w:type="spellEnd"/>
       <w:r>
         <w:rPr>
           <w:rFonts w:hint="eastAsia"/>
           <w:lang w:eastAsia="zh-TW"/>
         </w:rPr>
-        <w:t>也可以，如果該類別的名稱。</w:t>
+        <w:t>也可以，如</w:t>
+      </w:r>
+      <w:r>
+        <w:rPr>
+          <w:rFonts w:hint="eastAsia"/>
+          <w:lang w:eastAsia="zh-TW"/>
+        </w:rPr>
+        <w:t>同</w:t>
+      </w:r>
+      <w:r>
+        <w:rPr>
+          <w:rFonts w:hint="eastAsia"/>
+          <w:lang w:eastAsia="zh-TW"/>
+        </w:rPr>
+        <w:t>該類別的名稱。</w:t>
       </w:r>
     </w:p>
     <w:p>
@@ -1223,7 +1260,6 @@
           <w:tab w:val="left" w:pos="533"/>
         </w:tabs>
         <w:rPr>
-          <w:rFonts w:hint="eastAsia"/>
           <w:lang w:eastAsia="zh-TW"/>
         </w:rPr>
       </w:pPr>
@@ -1283,7 +1319,7 @@
         <mc:AlternateContent>
           <mc:Choice Requires="wpc">
             <w:drawing>
-              <wp:inline distT="0" distB="0" distL="0" distR="0" wp14:anchorId="3A2785C7" wp14:editId="7C7A32C5">
+              <wp:inline distT="0" distB="0" distL="0" distR="0" wp14:anchorId="3A2785C7" wp14:editId="009E8AB4">
                 <wp:extent cx="5486400" cy="5969000"/>
                 <wp:effectExtent l="0" t="0" r="0" b="0"/>
                 <wp:docPr id="18" name="畫布 18"/>
@@ -1342,7 +1378,7 @@
                           <a:noFill/>
                           <a:ln w="28575">
                             <a:solidFill>
-                              <a:schemeClr val="accent6">
+                              <a:schemeClr val="accent4">
                                 <a:lumMod val="60000"/>
                                 <a:lumOff val="40000"/>
                               </a:schemeClr>
@@ -1380,7 +1416,7 @@
           </mc:Choice>
           <mc:Fallback>
             <w:pict>
-              <v:group w14:anchorId="53244C72" id="畫布 18" o:spid="_x0000_s1026" editas="canvas" style="width:6in;height:470pt;mso-position-horizontal-relative:char;mso-position-vertical-relative:line" coordsize="54864,59690" o:gfxdata="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">
+              <v:group w14:anchorId="33576B93" id="畫布 18" o:spid="_x0000_s1026" editas="canvas" style="width:6in;height:470pt;mso-position-horizontal-relative:char;mso-position-vertical-relative:line" coordsize="54864,59690" o:gfxdata="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">
                 <v:shape id="_x0000_s1027" type="#_x0000_t75" style="position:absolute;width:54864;height:59690;visibility:visible;mso-wrap-style:square" filled="t">
                   <v:fill o:detectmouseclick="t"/>
                   <v:path o:connecttype="none"/>
@@ -1388,7 +1424,7 @@
                 <v:shape id="圖片 16" o:spid="_x0000_s1028" type="#_x0000_t75" style="position:absolute;left:4825;width:44787;height:58166;visibility:visible;mso-wrap-style:square" o:gfxdata="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">
                   <v:imagedata r:id="rId9" o:title=""/>
                 </v:shape>
-                <v:rect id="矩形 17" o:spid="_x0000_s1029" style="position:absolute;left:13377;top:38396;width:28871;height:1947;visibility:visible;mso-wrap-style:square;v-text-anchor:middle" o:gfxdata="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" filled="f" strokecolor="#a8d08d [1945]" strokeweight="2.25pt"/>
+                <v:rect id="矩形 17" o:spid="_x0000_s1029" style="position:absolute;left:13377;top:38396;width:28871;height:1947;visibility:visible;mso-wrap-style:square;v-text-anchor:middle" o:gfxdata="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" filled="f" strokecolor="#ffd966 [1943]" strokeweight="2.25pt"/>
                 <w10:anchorlock/>
               </v:group>
             </w:pict>
@@ -1407,7 +1443,6 @@
           <w:tab w:val="left" w:pos="533"/>
         </w:tabs>
         <w:rPr>
-          <w:rFonts w:hint="eastAsia"/>
           <w:lang w:eastAsia="zh-TW"/>
         </w:rPr>
       </w:pPr>

</xml_diff>